<commit_message>
most of script changes
Includes majority if script changes, with changes to body of text,
preliminary quiz questions, intro and credits sequence. Needs edits
still for new quiz questions, formatting for transition trees, voice and
another check for sound effects.
</commit_message>
<xml_diff>
--- a/FullExperience_git.docx
+++ b/FullExperience_git.docx
@@ -918,6 +918,8 @@
       <w:r>
         <w:t>(CLEARS THROAT)</w:t>
       </w:r>
+      <w:bookmarkStart w:id="12" w:name="_GoBack"/>
+      <w:bookmarkEnd w:id="12"/>
     </w:p>
     <w:p>
       <w:pPr>
@@ -1024,6 +1026,7 @@
         <w:spacing w:line="288" w:lineRule="auto"/>
       </w:pPr>
       <w:r>
+        <w:lastRenderedPageBreak/>
         <w:t>From the sound of it</w:t>
       </w:r>
       <w:r>
@@ -1049,8 +1052,8 @@
         <w:spacing w:line="288" w:lineRule="auto"/>
         <w:contextualSpacing w:val="0"/>
       </w:pPr>
-      <w:bookmarkStart w:id="12" w:name="h.jn10nct6hztc" w:colFirst="0" w:colLast="0"/>
-      <w:bookmarkEnd w:id="12"/>
+      <w:bookmarkStart w:id="13" w:name="h.jn10nct6hztc" w:colFirst="0" w:colLast="0"/>
+      <w:bookmarkEnd w:id="13"/>
       <w:r>
         <w:t>Player Interaction</w:t>
       </w:r>
@@ -1059,8 +1062,8 @@
       <w:pPr>
         <w:spacing w:line="288" w:lineRule="auto"/>
       </w:pPr>
-      <w:bookmarkStart w:id="13" w:name="h.cpg26mpvupp3" w:colFirst="0" w:colLast="0"/>
-      <w:bookmarkEnd w:id="13"/>
+      <w:bookmarkStart w:id="14" w:name="h.cpg26mpvupp3" w:colFirst="0" w:colLast="0"/>
+      <w:bookmarkEnd w:id="14"/>
       <w:r>
         <w:t xml:space="preserve">QUESTION 1: </w:t>
       </w:r>
@@ -1411,11 +1414,7 @@
         <w:t xml:space="preserve"> promise of mo</w:t>
       </w:r>
       <w:r>
-        <w:t xml:space="preserve">nastic life </w:t>
-      </w:r>
-      <w:r>
-        <w:lastRenderedPageBreak/>
-        <w:t>is a roof over our heads, our</w:t>
+        <w:t>nastic life is a roof over our heads, our</w:t>
       </w:r>
       <w:r>
         <w:t xml:space="preserve"> needs provided for until death</w:t>
@@ -1426,8 +1425,8 @@
       <w:r>
         <w:t>.</w:t>
       </w:r>
-      <w:bookmarkStart w:id="14" w:name="h.7qww00h5dsom" w:colFirst="0" w:colLast="0"/>
-      <w:bookmarkEnd w:id="14"/>
+      <w:bookmarkStart w:id="15" w:name="h.7qww00h5dsom" w:colFirst="0" w:colLast="0"/>
+      <w:bookmarkEnd w:id="15"/>
     </w:p>
     <w:p/>
     <w:p>
@@ -1526,8 +1525,8 @@
         <w:spacing w:after="160" w:line="288" w:lineRule="auto"/>
         <w:contextualSpacing w:val="0"/>
       </w:pPr>
-      <w:bookmarkStart w:id="15" w:name="h.ybxknrv55jf8" w:colFirst="0" w:colLast="0"/>
-      <w:bookmarkEnd w:id="15"/>
+      <w:bookmarkStart w:id="16" w:name="h.ybxknrv55jf8" w:colFirst="0" w:colLast="0"/>
+      <w:bookmarkEnd w:id="16"/>
       <w:r>
         <w:t>Area 2: Chapter House</w:t>
       </w:r>
@@ -1540,8 +1539,8 @@
         <w:spacing w:line="288" w:lineRule="auto"/>
         <w:contextualSpacing w:val="0"/>
       </w:pPr>
-      <w:bookmarkStart w:id="16" w:name="h.mfucjffmkg6e" w:colFirst="0" w:colLast="0"/>
-      <w:bookmarkEnd w:id="16"/>
+      <w:bookmarkStart w:id="17" w:name="h.mfucjffmkg6e" w:colFirst="0" w:colLast="0"/>
+      <w:bookmarkEnd w:id="17"/>
       <w:r>
         <w:t xml:space="preserve">Character: Chamberlain, Brother </w:t>
       </w:r>
@@ -1554,8 +1553,8 @@
         <w:pStyle w:val="Heading3"/>
         <w:contextualSpacing w:val="0"/>
       </w:pPr>
-      <w:bookmarkStart w:id="17" w:name="h.poz9a8o2wgbx" w:colFirst="0" w:colLast="0"/>
-      <w:bookmarkEnd w:id="17"/>
+      <w:bookmarkStart w:id="18" w:name="h.poz9a8o2wgbx" w:colFirst="0" w:colLast="0"/>
+      <w:bookmarkEnd w:id="18"/>
       <w:r>
         <w:t>Characterization</w:t>
       </w:r>
@@ -1660,8 +1659,8 @@
         <w:spacing w:line="288" w:lineRule="auto"/>
         <w:contextualSpacing w:val="0"/>
       </w:pPr>
-      <w:bookmarkStart w:id="18" w:name="h.lw8pt1i1gs7b" w:colFirst="0" w:colLast="0"/>
-      <w:bookmarkEnd w:id="18"/>
+      <w:bookmarkStart w:id="19" w:name="h.lw8pt1i1gs7b" w:colFirst="0" w:colLast="0"/>
+      <w:bookmarkEnd w:id="19"/>
       <w:r>
         <w:t>Key Messages</w:t>
       </w:r>
@@ -1778,8 +1777,8 @@
         <w:spacing w:line="288" w:lineRule="auto"/>
         <w:contextualSpacing w:val="0"/>
       </w:pPr>
-      <w:bookmarkStart w:id="19" w:name="h.jzy8w57mama8" w:colFirst="0" w:colLast="0"/>
-      <w:bookmarkEnd w:id="19"/>
+      <w:bookmarkStart w:id="20" w:name="h.jzy8w57mama8" w:colFirst="0" w:colLast="0"/>
+      <w:bookmarkEnd w:id="20"/>
       <w:r>
         <w:lastRenderedPageBreak/>
         <w:t>Ambience</w:t>
@@ -1821,8 +1820,8 @@
         <w:spacing w:line="288" w:lineRule="auto"/>
         <w:contextualSpacing w:val="0"/>
       </w:pPr>
-      <w:bookmarkStart w:id="20" w:name="h.3d9lqdfjt8fw" w:colFirst="0" w:colLast="0"/>
-      <w:bookmarkEnd w:id="20"/>
+      <w:bookmarkStart w:id="21" w:name="h.3d9lqdfjt8fw" w:colFirst="0" w:colLast="0"/>
+      <w:bookmarkEnd w:id="21"/>
       <w:r>
         <w:t>Draft</w:t>
       </w:r>
@@ -2003,13 +2002,13 @@
         <w:spacing w:after="160" w:line="288" w:lineRule="auto"/>
         <w:contextualSpacing w:val="0"/>
       </w:pPr>
-      <w:bookmarkStart w:id="21" w:name="h.cftt2bqedy5n" w:colFirst="0" w:colLast="0"/>
-      <w:bookmarkEnd w:id="21"/>
+      <w:bookmarkStart w:id="22" w:name="h.cftt2bqedy5n" w:colFirst="0" w:colLast="0"/>
+      <w:bookmarkEnd w:id="22"/>
       <w:r>
         <w:t>Player Interactions</w:t>
       </w:r>
-      <w:bookmarkStart w:id="22" w:name="h.g5u8ftyhn2y5" w:colFirst="0" w:colLast="0"/>
-      <w:bookmarkEnd w:id="22"/>
+      <w:bookmarkStart w:id="23" w:name="h.g5u8ftyhn2y5" w:colFirst="0" w:colLast="0"/>
+      <w:bookmarkEnd w:id="23"/>
     </w:p>
     <w:p>
       <w:pPr>
@@ -2197,8 +2196,6 @@
       <w:r>
         <w:t>What is a chapter meeting?</w:t>
       </w:r>
-      <w:bookmarkStart w:id="23" w:name="_GoBack"/>
-      <w:bookmarkEnd w:id="23"/>
     </w:p>
     <w:p>
       <w:pPr>
@@ -7251,7 +7248,6 @@
       </w:r>
     </w:p>
     <w:sectPr>
-      <w:footerReference w:type="default" r:id="rId8"/>
       <w:pgSz w:w="12240" w:h="15840"/>
       <w:pgMar w:top="1440" w:right="1440" w:bottom="1440" w:left="1440" w:header="720" w:footer="720" w:gutter="0"/>
       <w:pgNumType w:start="1"/>
@@ -7284,65 +7280,6 @@
     </w:p>
   </w:endnote>
 </w:endnotes>
-</file>
-
-<file path=word/footer1.xml><?xml version="1.0" encoding="utf-8"?>
-<w:ftr xmlns:wpc="http://schemas.microsoft.com/office/word/2010/wordprocessingCanvas" xmlns:mc="http://schemas.openxmlformats.org/markup-compatibility/2006" xmlns:o="urn:schemas-microsoft-com:office:office" xmlns:r="http://schemas.openxmlformats.org/officeDocument/2006/relationships" xmlns:m="http://schemas.openxmlformats.org/officeDocument/2006/math" xmlns:v="urn:schemas-microsoft-com:vml" xmlns:wp14="http://schemas.microsoft.com/office/word/2010/wordprocessingDrawing" xmlns:wp="http://schemas.openxmlformats.org/drawingml/2006/wordprocessingDrawing" xmlns:w10="urn:schemas-microsoft-com:office:word" xmlns:w="http://schemas.openxmlformats.org/wordprocessingml/2006/main" xmlns:w14="http://schemas.microsoft.com/office/word/2010/wordml" xmlns:w15="http://schemas.microsoft.com/office/word/2012/wordml" xmlns:wpg="http://schemas.microsoft.com/office/word/2010/wordprocessingGroup" xmlns:wpi="http://schemas.microsoft.com/office/word/2010/wordprocessingInk" xmlns:wne="http://schemas.microsoft.com/office/word/2006/wordml" xmlns:wps="http://schemas.microsoft.com/office/word/2010/wordprocessingShape" mc:Ignorable="w14 w15 wp14">
-  <w:sdt>
-    <w:sdtPr>
-      <w:id w:val="253100340"/>
-      <w:docPartObj>
-        <w:docPartGallery w:val="Page Numbers (Bottom of Page)"/>
-        <w:docPartUnique/>
-      </w:docPartObj>
-    </w:sdtPr>
-    <w:sdtEndPr>
-      <w:rPr>
-        <w:noProof/>
-      </w:rPr>
-    </w:sdtEndPr>
-    <w:sdtContent>
-      <w:p>
-        <w:pPr>
-          <w:pStyle w:val="Footer"/>
-          <w:jc w:val="right"/>
-        </w:pPr>
-      </w:p>
-      <w:p>
-        <w:pPr>
-          <w:pStyle w:val="Footer"/>
-          <w:jc w:val="right"/>
-        </w:pPr>
-        <w:r>
-          <w:fldChar w:fldCharType="begin"/>
-        </w:r>
-        <w:r>
-          <w:instrText xml:space="preserve"> PAGE   \* MERGEFORMAT </w:instrText>
-        </w:r>
-        <w:r>
-          <w:fldChar w:fldCharType="separate"/>
-        </w:r>
-        <w:r>
-          <w:rPr>
-            <w:noProof/>
-          </w:rPr>
-          <w:t>8</w:t>
-        </w:r>
-        <w:r>
-          <w:rPr>
-            <w:noProof/>
-          </w:rPr>
-          <w:fldChar w:fldCharType="end"/>
-        </w:r>
-      </w:p>
-    </w:sdtContent>
-  </w:sdt>
-  <w:p>
-    <w:pPr>
-      <w:pStyle w:val="Footer"/>
-    </w:pPr>
-  </w:p>
-</w:ftr>
 </file>
 
 <file path=word/footnotes.xml><?xml version="1.0" encoding="utf-8"?>
@@ -13366,7 +13303,7 @@
 </file>
 
 <file path=customXml/itemProps1.xml><?xml version="1.0" encoding="utf-8"?>
-<ds:datastoreItem xmlns:ds="http://schemas.openxmlformats.org/officeDocument/2006/customXml" ds:itemID="{9F02DE64-131F-4E3D-93D6-EF281254C0C6}">
+<ds:datastoreItem xmlns:ds="http://schemas.openxmlformats.org/officeDocument/2006/customXml" ds:itemID="{3C2738D0-8347-493E-84EF-9DDC5B29B21B}">
   <ds:schemaRefs>
     <ds:schemaRef ds:uri="http://schemas.openxmlformats.org/officeDocument/2006/bibliography"/>
   </ds:schemaRefs>

</xml_diff>